<commit_message>
Build site at 2024-02-12 16:10:23 UTC
</commit_message>
<xml_diff>
--- a/assets/disciplinas/LOB1006.docx
+++ b/assets/disciplinas/LOB1006.docx
@@ -194,11 +194,11 @@
         <w:pStyle w:val="ListBullet"/>
       </w:pPr>
       <w:r>
-        <w:t>LOB1004 -  Cálculo II  (Requisito fraco)</w:t>
+        <w:t>LOB1037 -  Àlgebra Linear  (Requisito fraco)</w:t>
         <w:br/>
       </w:r>
       <w:r>
-        <w:t>LOB1037 -  Àlgebra Linear  (Requisito fraco)</w:t>
+        <w:t>LOB1004 -  Cálculo II  (Requisito fraco)</w:t>
         <w:br/>
       </w:r>
     </w:p>

</xml_diff>

<commit_message>
Build site at 2024-02-16 16:08:20 UTC
</commit_message>
<xml_diff>
--- a/assets/disciplinas/LOB1006.docx
+++ b/assets/disciplinas/LOB1006.docx
@@ -194,11 +194,11 @@
         <w:pStyle w:val="ListBullet"/>
       </w:pPr>
       <w:r>
-        <w:t>LOB1037 -  Àlgebra Linear  (Requisito fraco)</w:t>
+        <w:t>LOB1004 -  Cálculo II  (Requisito fraco)</w:t>
         <w:br/>
       </w:r>
       <w:r>
-        <w:t>LOB1004 -  Cálculo II  (Requisito fraco)</w:t>
+        <w:t>LOB1037 -  Àlgebra Linear  (Requisito fraco)</w:t>
         <w:br/>
       </w:r>
     </w:p>

</xml_diff>

<commit_message>
Build site at 2024-12-03 12:41:33 UTC
</commit_message>
<xml_diff>
--- a/assets/disciplinas/LOB1006.docx
+++ b/assets/disciplinas/LOB1006.docx
@@ -44,7 +44,7 @@
         <w:br/>
       </w:r>
       <w:r>
-        <w:t>Curso (semestre ideal): EF (3), EM (4), EA (4), EB (4), EP (4), EQD (4), EQN (4)</w:t>
+        <w:t>Curso (semestre ideal): EF (3), EM (4), EA (5), EB (4), EP (4), EQD (4), EQN (4)</w:t>
       </w:r>
     </w:p>
     <w:p>
@@ -194,11 +194,11 @@
         <w:pStyle w:val="ListBullet"/>
       </w:pPr>
       <w:r>
-        <w:t>LOB1004 -  Cálculo II  (Requisito fraco)</w:t>
+        <w:t>LOB1037 -  Álgebra Linear  (Requisito fraco)</w:t>
         <w:br/>
       </w:r>
       <w:r>
-        <w:t>LOB1037 -  Àlgebra Linear  (Requisito fraco)</w:t>
+        <w:t>LOB1004 -  Cálculo II  (Requisito fraco)</w:t>
         <w:br/>
       </w:r>
     </w:p>

</xml_diff>

<commit_message>
Build site at 2024-12-12 17:30:58 UTC
</commit_message>
<xml_diff>
--- a/assets/disciplinas/LOB1006.docx
+++ b/assets/disciplinas/LOB1006.docx
@@ -194,11 +194,11 @@
         <w:pStyle w:val="ListBullet"/>
       </w:pPr>
       <w:r>
-        <w:t>LOB1037 -  Álgebra Linear  (Requisito fraco)</w:t>
+        <w:t>LOB1004 -  Cálculo II  (Requisito fraco)</w:t>
         <w:br/>
       </w:r>
       <w:r>
-        <w:t>LOB1004 -  Cálculo II  (Requisito fraco)</w:t>
+        <w:t>LOB1037 -  Álgebra Linear  (Requisito fraco)</w:t>
         <w:br/>
       </w:r>
     </w:p>

</xml_diff>